<commit_message>
titik awal editing bab 3
</commit_message>
<xml_diff>
--- a/Dokumen-Skripsi/Semhas/Bab 2.docx
+++ b/Dokumen-Skripsi/Semhas/Bab 2.docx
@@ -5,7 +5,6 @@
     <w:p>
       <w:pPr>
         <w:pStyle w:val="Heading1"/>
-        <w:spacing w:after="0"/>
       </w:pPr>
       <w:bookmarkStart w:id="0" w:name="_Toc170850384"/>
       <w:r>
@@ -1204,14 +1203,27 @@
       <w:r>
         <w:t xml:space="preserve">Gambar 2. </w:t>
       </w:r>
-      <w:fldSimple w:instr=" SEQ Gambar_2. \* ARABIC ">
-        <w:r>
-          <w:rPr>
-            <w:noProof/>
-          </w:rPr>
-          <w:t>1</w:t>
-        </w:r>
-      </w:fldSimple>
+      <w:r>
+        <w:fldChar w:fldCharType="begin"/>
+      </w:r>
+      <w:r>
+        <w:instrText xml:space="preserve"> SEQ Gambar_2. \* ARABIC </w:instrText>
+      </w:r>
+      <w:r>
+        <w:fldChar w:fldCharType="separate"/>
+      </w:r>
+      <w:r>
+        <w:rPr>
+          <w:noProof/>
+        </w:rPr>
+        <w:t>1</w:t>
+      </w:r>
+      <w:r>
+        <w:rPr>
+          <w:noProof/>
+        </w:rPr>
+        <w:fldChar w:fldCharType="end"/>
+      </w:r>
       <w:r>
         <w:t xml:space="preserve"> </w:t>
       </w:r>
@@ -1325,10 +1337,7 @@
         <w:t xml:space="preserve"> </w:t>
       </w:r>
       <w:r>
-        <w:t xml:space="preserve">Selanjutnya, </w:t>
-      </w:r>
-      <w:r>
-        <w:t xml:space="preserve">tim pengembang akan berfokus pada pembangunan masing-masing fungsionalitas secara bertahap, sesuai model pengembangan yang dipilih, dalam hal ini model pengembangan perangkat lunak yang digunakan adalah </w:t>
+        <w:t xml:space="preserve">Selanjutnya, tim pengembang akan berfokus pada pembangunan masing-masing fungsionalitas secara bertahap, sesuai model pengembangan yang dipilih, dalam hal ini model pengembangan perangkat lunak yang digunakan adalah </w:t>
       </w:r>
       <w:r>
         <w:rPr>
@@ -1483,14 +1492,27 @@
       <w:r>
         <w:t xml:space="preserve">Tabel 2. </w:t>
       </w:r>
-      <w:fldSimple w:instr=" SEQ Tabel_2. \* ARABIC ">
-        <w:r>
-          <w:rPr>
-            <w:noProof/>
-          </w:rPr>
-          <w:t>1</w:t>
-        </w:r>
-      </w:fldSimple>
+      <w:r>
+        <w:fldChar w:fldCharType="begin"/>
+      </w:r>
+      <w:r>
+        <w:instrText xml:space="preserve"> SEQ Tabel_2. \* ARABIC </w:instrText>
+      </w:r>
+      <w:r>
+        <w:fldChar w:fldCharType="separate"/>
+      </w:r>
+      <w:r>
+        <w:rPr>
+          <w:noProof/>
+        </w:rPr>
+        <w:t>1</w:t>
+      </w:r>
+      <w:r>
+        <w:rPr>
+          <w:noProof/>
+        </w:rPr>
+        <w:fldChar w:fldCharType="end"/>
+      </w:r>
       <w:r>
         <w:t xml:space="preserve"> Notasi-notasi BPMN</w:t>
       </w:r>
@@ -4491,14 +4513,27 @@
         <w:lastRenderedPageBreak/>
         <w:t xml:space="preserve">Tabel 2. </w:t>
       </w:r>
-      <w:fldSimple w:instr=" SEQ Tabel_2. \* ARABIC ">
-        <w:r>
-          <w:rPr>
-            <w:noProof/>
-          </w:rPr>
-          <w:t>2</w:t>
-        </w:r>
-      </w:fldSimple>
+      <w:r>
+        <w:fldChar w:fldCharType="begin"/>
+      </w:r>
+      <w:r>
+        <w:instrText xml:space="preserve"> SEQ Tabel_2. \* ARABIC </w:instrText>
+      </w:r>
+      <w:r>
+        <w:fldChar w:fldCharType="separate"/>
+      </w:r>
+      <w:r>
+        <w:rPr>
+          <w:noProof/>
+        </w:rPr>
+        <w:t>2</w:t>
+      </w:r>
+      <w:r>
+        <w:rPr>
+          <w:noProof/>
+        </w:rPr>
+        <w:fldChar w:fldCharType="end"/>
+      </w:r>
       <w:r>
         <w:rPr>
           <w:noProof/>
@@ -5796,14 +5831,27 @@
       <w:r>
         <w:t xml:space="preserve">Tabel 2. </w:t>
       </w:r>
-      <w:fldSimple w:instr=" SEQ Tabel_2. \* ARABIC ">
-        <w:r>
-          <w:rPr>
-            <w:noProof/>
-          </w:rPr>
-          <w:t>3</w:t>
-        </w:r>
-      </w:fldSimple>
+      <w:r>
+        <w:fldChar w:fldCharType="begin"/>
+      </w:r>
+      <w:r>
+        <w:instrText xml:space="preserve"> SEQ Tabel_2. \* ARABIC </w:instrText>
+      </w:r>
+      <w:r>
+        <w:fldChar w:fldCharType="separate"/>
+      </w:r>
+      <w:r>
+        <w:rPr>
+          <w:noProof/>
+        </w:rPr>
+        <w:t>3</w:t>
+      </w:r>
+      <w:r>
+        <w:rPr>
+          <w:noProof/>
+        </w:rPr>
+        <w:fldChar w:fldCharType="end"/>
+      </w:r>
       <w:r>
         <w:rPr>
           <w:noProof/>
@@ -8960,14 +9008,27 @@
       <w:r>
         <w:t xml:space="preserve">Tabel 2. </w:t>
       </w:r>
-      <w:fldSimple w:instr=" SEQ Tabel_2. \* ARABIC ">
-        <w:r>
-          <w:rPr>
-            <w:noProof/>
-          </w:rPr>
-          <w:t>4</w:t>
-        </w:r>
-      </w:fldSimple>
+      <w:r>
+        <w:fldChar w:fldCharType="begin"/>
+      </w:r>
+      <w:r>
+        <w:instrText xml:space="preserve"> SEQ Tabel_2. \* ARABIC </w:instrText>
+      </w:r>
+      <w:r>
+        <w:fldChar w:fldCharType="separate"/>
+      </w:r>
+      <w:r>
+        <w:rPr>
+          <w:noProof/>
+        </w:rPr>
+        <w:t>4</w:t>
+      </w:r>
+      <w:r>
+        <w:rPr>
+          <w:noProof/>
+        </w:rPr>
+        <w:fldChar w:fldCharType="end"/>
+      </w:r>
       <w:r>
         <w:rPr>
           <w:noProof/>
@@ -9645,10 +9706,7 @@
       </w:pPr>
       <w:r>
         <w:lastRenderedPageBreak/>
-        <w:t xml:space="preserve">Tabel 2. </w:t>
-      </w:r>
-      <w:r>
-        <w:t>4</w:t>
+        <w:t>Tabel 2. 4</w:t>
       </w:r>
       <w:r>
         <w:rPr>
@@ -11147,14 +11205,27 @@
       <w:r>
         <w:t xml:space="preserve">Gambar 2. </w:t>
       </w:r>
-      <w:fldSimple w:instr=" SEQ Gambar_2. \* ARABIC ">
-        <w:r>
-          <w:rPr>
-            <w:noProof/>
-          </w:rPr>
-          <w:t>3</w:t>
-        </w:r>
-      </w:fldSimple>
+      <w:r>
+        <w:fldChar w:fldCharType="begin"/>
+      </w:r>
+      <w:r>
+        <w:instrText xml:space="preserve"> SEQ Gambar_2. \* ARABIC </w:instrText>
+      </w:r>
+      <w:r>
+        <w:fldChar w:fldCharType="separate"/>
+      </w:r>
+      <w:r>
+        <w:rPr>
+          <w:noProof/>
+        </w:rPr>
+        <w:t>3</w:t>
+      </w:r>
+      <w:r>
+        <w:rPr>
+          <w:noProof/>
+        </w:rPr>
+        <w:fldChar w:fldCharType="end"/>
+      </w:r>
       <w:r>
         <w:rPr>
           <w:noProof/>
@@ -11555,14 +11626,27 @@
       <w:r>
         <w:t xml:space="preserve">Tabel 2. </w:t>
       </w:r>
-      <w:fldSimple w:instr=" SEQ Tabel_2. \* ARABIC ">
-        <w:r>
-          <w:rPr>
-            <w:noProof/>
-          </w:rPr>
-          <w:t>5</w:t>
-        </w:r>
-      </w:fldSimple>
+      <w:r>
+        <w:fldChar w:fldCharType="begin"/>
+      </w:r>
+      <w:r>
+        <w:instrText xml:space="preserve"> SEQ Tabel_2. \* ARABIC </w:instrText>
+      </w:r>
+      <w:r>
+        <w:fldChar w:fldCharType="separate"/>
+      </w:r>
+      <w:r>
+        <w:rPr>
+          <w:noProof/>
+        </w:rPr>
+        <w:t>5</w:t>
+      </w:r>
+      <w:r>
+        <w:rPr>
+          <w:noProof/>
+        </w:rPr>
+        <w:fldChar w:fldCharType="end"/>
+      </w:r>
       <w:r>
         <w:rPr>
           <w:noProof/>
@@ -14441,14 +14525,27 @@
       <w:r>
         <w:t xml:space="preserve">Tabel 2. </w:t>
       </w:r>
-      <w:fldSimple w:instr=" SEQ Tabel_2. \* ARABIC ">
-        <w:r>
-          <w:rPr>
-            <w:noProof/>
-          </w:rPr>
-          <w:t>6</w:t>
-        </w:r>
-      </w:fldSimple>
+      <w:r>
+        <w:fldChar w:fldCharType="begin"/>
+      </w:r>
+      <w:r>
+        <w:instrText xml:space="preserve"> SEQ Tabel_2. \* ARABIC </w:instrText>
+      </w:r>
+      <w:r>
+        <w:fldChar w:fldCharType="separate"/>
+      </w:r>
+      <w:r>
+        <w:rPr>
+          <w:noProof/>
+        </w:rPr>
+        <w:t>6</w:t>
+      </w:r>
+      <w:r>
+        <w:rPr>
+          <w:noProof/>
+        </w:rPr>
+        <w:fldChar w:fldCharType="end"/>
+      </w:r>
       <w:r>
         <w:rPr>
           <w:noProof/>
@@ -16672,10 +16769,11 @@
     <w:next w:val="Normal"/>
     <w:uiPriority w:val="9"/>
     <w:qFormat/>
-    <w:rsid w:val="00A310D6"/>
+    <w:rsid w:val="00ED529B"/>
     <w:pPr>
       <w:keepNext/>
       <w:keepLines/>
+      <w:spacing w:after="0"/>
       <w:ind w:firstLine="0"/>
       <w:jc w:val="center"/>
       <w:outlineLvl w:val="0"/>

</xml_diff>